<commit_message>
Adding image for What we do section
</commit_message>
<xml_diff>
--- a/docs/V7.1_Feedback.docx
+++ b/docs/V7.1_Feedback.docx
@@ -194,10 +194,14 @@
     <w:p>
       <w:pPr>
         <w:pStyle w:val="Normal"/>
-        <w:rPr/>
-      </w:pPr>
-      <w:r>
-        <w:rPr/>
+        <w:rPr>
+          <w:color w:val="00864B"/>
+        </w:rPr>
+      </w:pPr>
+      <w:r>
+        <w:rPr>
+          <w:color w:val="00864B"/>
+        </w:rPr>
         <w:t>Farmer’s Stories</w:t>
       </w:r>
     </w:p>

</xml_diff>

<commit_message>
Changes in french to reflect remove of .html
</commit_message>
<xml_diff>
--- a/docs/V7.1_Feedback.docx
+++ b/docs/V7.1_Feedback.docx
@@ -42,10 +42,14 @@
           <w:ilvl w:val="0"/>
           <w:numId w:val="3"/>
         </w:numPr>
-        <w:rPr/>
-      </w:pPr>
-      <w:r>
-        <w:rPr/>
+        <w:rPr>
+          <w:color w:val="00864B"/>
+        </w:rPr>
+      </w:pPr>
+      <w:r>
+        <w:rPr>
+          <w:color w:val="00864B"/>
+        </w:rPr>
         <w:t>Add tagline and adjust image height</w:t>
       </w:r>
     </w:p>
@@ -87,6 +91,7 @@
         <w:rPr>
           <w:strike w:val="false"/>
           <w:dstrike w:val="false"/>
+          <w:color w:val="00864B"/>
         </w:rPr>
         <w:t>? Put href to section below on same page ?</w:t>
       </w:r>
@@ -153,10 +158,14 @@
           <w:ilvl w:val="0"/>
           <w:numId w:val="1"/>
         </w:numPr>
-        <w:rPr/>
-      </w:pPr>
-      <w:r>
-        <w:rPr/>
+        <w:rPr>
+          <w:color w:val="00864B"/>
+        </w:rPr>
+      </w:pPr>
+      <w:r>
+        <w:rPr>
+          <w:color w:val="00864B"/>
+        </w:rPr>
         <w:t>Add “What we do” section in “About Us” page. Picture lady with guy talking on phone and the six bullet points.</w:t>
       </w:r>
     </w:p>
@@ -266,10 +275,14 @@
     <w:p>
       <w:pPr>
         <w:pStyle w:val="Normal"/>
-        <w:rPr/>
-      </w:pPr>
-      <w:r>
-        <w:rPr/>
+        <w:rPr>
+          <w:color w:val="00864B"/>
+        </w:rPr>
+      </w:pPr>
+      <w:r>
+        <w:rPr>
+          <w:color w:val="00864B"/>
+        </w:rPr>
         <w:t>Font size of text . Same as the carousel in Main Page (index)</w:t>
       </w:r>
     </w:p>
@@ -338,10 +351,14 @@
     <w:p>
       <w:pPr>
         <w:pStyle w:val="Normal"/>
-        <w:rPr/>
-      </w:pPr>
-      <w:r>
-        <w:rPr/>
+        <w:rPr>
+          <w:color w:val="00864B"/>
+        </w:rPr>
+      </w:pPr>
+      <w:r>
+        <w:rPr>
+          <w:color w:val="00864B"/>
+        </w:rPr>
         <w:t>Remove .html</w:t>
       </w:r>
     </w:p>

</xml_diff>